<commit_message>
Corrections in the word with the name of the tables, and a new sql file with the corrections applied
</commit_message>
<xml_diff>
--- a/Mapeamento Dynaman-360.docx
+++ b/Mapeamento Dynaman-360.docx
@@ -50,7 +50,7 @@
     </w:p>
     <w:tbl>
       <w:tblPr>
-        <w:tblStyle w:val="Tabelacomgrade"/>
+        <w:tblStyle w:val="TabelacomGrelha"/>
         <w:tblW w:w="0" w:type="auto"/>
         <w:tblLook w:val="04A0" w:firstRow="1" w:lastRow="0" w:firstColumn="1" w:lastColumn="0" w:noHBand="0" w:noVBand="1"/>
       </w:tblPr>
@@ -96,7 +96,6 @@
                 <w:bCs/>
               </w:rPr>
             </w:pPr>
-            <w:proofErr w:type="spellStart"/>
             <w:r>
               <w:rPr>
                 <w:b/>
@@ -104,7 +103,6 @@
               </w:rPr>
               <w:t>Dynaman</w:t>
             </w:r>
-            <w:proofErr w:type="spellEnd"/>
           </w:p>
         </w:tc>
         <w:tc>
@@ -175,11 +173,9 @@
             <w:pPr>
               <w:ind w:firstLine="0"/>
             </w:pPr>
-            <w:proofErr w:type="spellStart"/>
             <w:r>
               <w:t>task_detail</w:t>
             </w:r>
-            <w:proofErr w:type="spellEnd"/>
           </w:p>
         </w:tc>
         <w:tc>
@@ -233,11 +229,9 @@
             <w:pPr>
               <w:ind w:firstLine="0"/>
             </w:pPr>
-            <w:proofErr w:type="spellStart"/>
             <w:r>
               <w:t>outbound_order_header</w:t>
             </w:r>
-            <w:proofErr w:type="spellEnd"/>
           </w:p>
         </w:tc>
         <w:tc>
@@ -263,6 +257,9 @@
               <w:ind w:firstLine="0"/>
             </w:pPr>
             <w:r>
+              <w:rPr>
+                <w:color w:val="FF0000"/>
+              </w:rPr>
               <w:t>Dyn56_outbound_order_Header</w:t>
             </w:r>
           </w:p>
@@ -291,11 +288,9 @@
             <w:pPr>
               <w:ind w:firstLine="0"/>
             </w:pPr>
-            <w:proofErr w:type="spellStart"/>
             <w:r>
               <w:t>stock_product</w:t>
             </w:r>
-            <w:proofErr w:type="spellEnd"/>
           </w:p>
         </w:tc>
         <w:tc>
@@ -349,11 +344,9 @@
             <w:pPr>
               <w:ind w:firstLine="0"/>
             </w:pPr>
-            <w:proofErr w:type="spellStart"/>
             <w:r>
               <w:t>picklist_detail_order</w:t>
             </w:r>
-            <w:proofErr w:type="spellEnd"/>
           </w:p>
         </w:tc>
         <w:tc>
@@ -407,11 +400,9 @@
             <w:pPr>
               <w:ind w:firstLine="0"/>
             </w:pPr>
-            <w:proofErr w:type="spellStart"/>
             <w:r>
               <w:t>outbound_Order_Detail</w:t>
             </w:r>
-            <w:proofErr w:type="spellEnd"/>
           </w:p>
         </w:tc>
         <w:tc>
@@ -437,7 +428,19 @@
               <w:ind w:firstLine="0"/>
             </w:pPr>
             <w:r>
-              <w:t>Dyn56_Outbound_order_Detail</w:t>
+              <w:t>Dyn56_</w:t>
+            </w:r>
+            <w:r>
+              <w:t>o</w:t>
+            </w:r>
+            <w:r>
+              <w:t>utbound_order_</w:t>
+            </w:r>
+            <w:r>
+              <w:t>d</w:t>
+            </w:r>
+            <w:r>
+              <w:t>etail</w:t>
             </w:r>
           </w:p>
         </w:tc>
@@ -465,11 +468,9 @@
             <w:pPr>
               <w:ind w:firstLine="0"/>
             </w:pPr>
-            <w:proofErr w:type="spellStart"/>
             <w:r>
               <w:t>inbound_Order_Header</w:t>
             </w:r>
-            <w:proofErr w:type="spellEnd"/>
           </w:p>
         </w:tc>
         <w:tc>
@@ -523,11 +524,9 @@
             <w:pPr>
               <w:ind w:firstLine="0"/>
             </w:pPr>
-            <w:proofErr w:type="spellStart"/>
             <w:r>
               <w:t>Container_Inventory</w:t>
             </w:r>
-            <w:proofErr w:type="spellEnd"/>
           </w:p>
         </w:tc>
         <w:tc>
@@ -581,11 +580,9 @@
             <w:pPr>
               <w:ind w:firstLine="0"/>
             </w:pPr>
-            <w:proofErr w:type="spellStart"/>
             <w:r>
               <w:t>arrival_detail</w:t>
             </w:r>
-            <w:proofErr w:type="spellEnd"/>
           </w:p>
         </w:tc>
         <w:tc>
@@ -639,11 +636,9 @@
             <w:pPr>
               <w:ind w:firstLine="0"/>
             </w:pPr>
-            <w:proofErr w:type="spellStart"/>
             <w:r>
               <w:t>arrival_header</w:t>
             </w:r>
-            <w:proofErr w:type="spellEnd"/>
           </w:p>
         </w:tc>
         <w:tc>
@@ -697,11 +692,9 @@
             <w:pPr>
               <w:ind w:firstLine="0"/>
             </w:pPr>
-            <w:proofErr w:type="spellStart"/>
             <w:r>
               <w:t>inbound_Order_detail</w:t>
             </w:r>
-            <w:proofErr w:type="spellEnd"/>
           </w:p>
         </w:tc>
         <w:tc>
@@ -727,7 +720,13 @@
               <w:ind w:firstLine="0"/>
             </w:pPr>
             <w:r>
-              <w:t>Dyn56_Inbound_Order_Detail</w:t>
+              <w:t>Dyn56_Inbound_</w:t>
+            </w:r>
+            <w:r>
+              <w:t>o</w:t>
+            </w:r>
+            <w:r>
+              <w:t>rder_Detail</w:t>
             </w:r>
           </w:p>
         </w:tc>
@@ -755,11 +754,9 @@
             <w:pPr>
               <w:ind w:firstLine="0"/>
             </w:pPr>
-            <w:proofErr w:type="spellStart"/>
             <w:r>
               <w:t>Outbound_order_text</w:t>
             </w:r>
-            <w:proofErr w:type="spellEnd"/>
           </w:p>
         </w:tc>
         <w:tc>
@@ -811,7 +808,7 @@
     </w:p>
     <w:tbl>
       <w:tblPr>
-        <w:tblStyle w:val="Tabelacomgrade"/>
+        <w:tblStyle w:val="TabelacomGrelha"/>
         <w:tblW w:w="9129" w:type="dxa"/>
         <w:tblLook w:val="04A0" w:firstRow="1" w:lastRow="0" w:firstColumn="1" w:lastColumn="0" w:noHBand="0" w:noVBand="1"/>
       </w:tblPr>
@@ -857,7 +854,6 @@
                 <w:bCs/>
               </w:rPr>
             </w:pPr>
-            <w:proofErr w:type="spellStart"/>
             <w:r>
               <w:rPr>
                 <w:b/>
@@ -865,7 +861,6 @@
               </w:rPr>
               <w:t>Dynaman</w:t>
             </w:r>
-            <w:proofErr w:type="spellEnd"/>
           </w:p>
         </w:tc>
         <w:tc>
@@ -936,14 +931,12 @@
             <w:pPr>
               <w:ind w:firstLine="0"/>
             </w:pPr>
-            <w:proofErr w:type="spellStart"/>
             <w:r>
               <w:t>picklist_detail_order</w:t>
             </w:r>
             <w:r>
               <w:t>_Import</w:t>
             </w:r>
-            <w:proofErr w:type="spellEnd"/>
           </w:p>
         </w:tc>
         <w:tc>
@@ -997,7 +990,6 @@
             <w:pPr>
               <w:ind w:firstLine="0"/>
             </w:pPr>
-            <w:proofErr w:type="spellStart"/>
             <w:r>
               <w:t>picklist_</w:t>
             </w:r>
@@ -1010,7 +1002,6 @@
             <w:r>
               <w:t>_Shortage_Import</w:t>
             </w:r>
-            <w:proofErr w:type="spellEnd"/>
           </w:p>
         </w:tc>
         <w:tc>
@@ -1064,14 +1055,12 @@
             <w:pPr>
               <w:ind w:firstLine="0"/>
             </w:pPr>
-            <w:proofErr w:type="spellStart"/>
             <w:r>
               <w:t>task_detail</w:t>
             </w:r>
             <w:r>
               <w:t>_Import</w:t>
             </w:r>
-            <w:proofErr w:type="spellEnd"/>
           </w:p>
         </w:tc>
         <w:tc>
@@ -1095,15 +1084,15 @@
           <w:p>
             <w:pPr>
               <w:ind w:firstLine="0"/>
-            </w:pPr>
-            <w:r>
-              <w:t>Dyn56_</w:t>
-            </w:r>
-            <w:r>
-              <w:t>FimDia_View_</w:t>
-            </w:r>
-            <w:r>
-              <w:t>task_detail</w:t>
+              <w:rPr>
+                <w:lang w:val="en-US"/>
+              </w:rPr>
+            </w:pPr>
+            <w:r>
+              <w:rPr>
+                <w:lang w:val="en-US"/>
+              </w:rPr>
+              <w:t>Dyn56_FimDia_View_task_detail</w:t>
             </w:r>
           </w:p>
         </w:tc>
@@ -1131,7 +1120,6 @@
             <w:pPr>
               <w:ind w:firstLine="0"/>
             </w:pPr>
-            <w:proofErr w:type="spellStart"/>
             <w:r>
               <w:t>picklist_</w:t>
             </w:r>
@@ -1144,7 +1132,6 @@
             <w:r>
               <w:t>_Shortage</w:t>
             </w:r>
-            <w:proofErr w:type="spellEnd"/>
           </w:p>
         </w:tc>
         <w:tc>
@@ -1168,21 +1155,16 @@
           <w:p>
             <w:pPr>
               <w:ind w:firstLine="0"/>
-            </w:pPr>
-            <w:r>
-              <w:t>Dyn56_</w:t>
-            </w:r>
-            <w:r>
-              <w:t>FimDia</w:t>
-            </w:r>
-            <w:r>
-              <w:t xml:space="preserve"> _</w:t>
-            </w:r>
-            <w:proofErr w:type="spellStart"/>
-            <w:r>
-              <w:t>outbound_order_Header</w:t>
-            </w:r>
-            <w:proofErr w:type="spellEnd"/>
+              <w:rPr>
+                <w:lang w:val="en-US"/>
+              </w:rPr>
+            </w:pPr>
+            <w:r>
+              <w:rPr>
+                <w:lang w:val="en-US"/>
+              </w:rPr>
+              <w:t>Dyn56_FimDia _outbound_order_Header</w:t>
+            </w:r>
           </w:p>
         </w:tc>
       </w:tr>
@@ -1209,14 +1191,12 @@
             <w:pPr>
               <w:ind w:firstLine="0"/>
             </w:pPr>
-            <w:proofErr w:type="spellStart"/>
             <w:r>
               <w:t>stock_product</w:t>
             </w:r>
             <w:r>
               <w:t>_Import</w:t>
             </w:r>
-            <w:proofErr w:type="spellEnd"/>
           </w:p>
         </w:tc>
         <w:tc>
@@ -1240,21 +1220,16 @@
           <w:p>
             <w:pPr>
               <w:ind w:firstLine="0"/>
-            </w:pPr>
-            <w:r>
-              <w:t>Dyn56_</w:t>
-            </w:r>
-            <w:r>
-              <w:t>FimDia</w:t>
-            </w:r>
-            <w:r>
-              <w:t xml:space="preserve"> _</w:t>
-            </w:r>
-            <w:proofErr w:type="spellStart"/>
-            <w:r>
-              <w:t>outbound_order_detail</w:t>
-            </w:r>
-            <w:proofErr w:type="spellEnd"/>
+              <w:rPr>
+                <w:lang w:val="en-US"/>
+              </w:rPr>
+            </w:pPr>
+            <w:r>
+              <w:rPr>
+                <w:lang w:val="en-US"/>
+              </w:rPr>
+              <w:t>Dyn56_FimDia _outbound_order_detail</w:t>
+            </w:r>
           </w:p>
         </w:tc>
       </w:tr>
@@ -1281,14 +1256,12 @@
             <w:pPr>
               <w:ind w:firstLine="0"/>
             </w:pPr>
-            <w:proofErr w:type="spellStart"/>
             <w:r>
               <w:t>outbound_order_</w:t>
             </w:r>
             <w:r>
               <w:t>text_Import</w:t>
             </w:r>
-            <w:proofErr w:type="spellEnd"/>
           </w:p>
         </w:tc>
         <w:tc>
@@ -1345,14 +1318,12 @@
             <w:pPr>
               <w:ind w:firstLine="0"/>
             </w:pPr>
-            <w:proofErr w:type="spellStart"/>
             <w:r>
               <w:t>outbound_order_header</w:t>
             </w:r>
             <w:r>
               <w:t>_Import</w:t>
             </w:r>
-            <w:proofErr w:type="spellEnd"/>
           </w:p>
         </w:tc>
         <w:tc>
@@ -1376,21 +1347,16 @@
           <w:p>
             <w:pPr>
               <w:ind w:firstLine="0"/>
-            </w:pPr>
-            <w:r>
-              <w:t>Dyn56_</w:t>
-            </w:r>
-            <w:r>
-              <w:t>FimDia</w:t>
-            </w:r>
-            <w:r>
-              <w:t xml:space="preserve"> _</w:t>
-            </w:r>
-            <w:proofErr w:type="spellStart"/>
-            <w:r>
-              <w:t>picklist_detail_order</w:t>
-            </w:r>
-            <w:proofErr w:type="spellEnd"/>
+              <w:rPr>
+                <w:lang w:val="en-US"/>
+              </w:rPr>
+            </w:pPr>
+            <w:r>
+              <w:rPr>
+                <w:lang w:val="en-US"/>
+              </w:rPr>
+              <w:t>Dyn56_FimDia _picklist_detail_order</w:t>
+            </w:r>
           </w:p>
         </w:tc>
       </w:tr>
@@ -1417,14 +1383,12 @@
             <w:pPr>
               <w:ind w:firstLine="0"/>
             </w:pPr>
-            <w:proofErr w:type="spellStart"/>
             <w:r>
               <w:t>outbound_Order_Detail</w:t>
             </w:r>
             <w:r>
               <w:t>_Import</w:t>
             </w:r>
-            <w:proofErr w:type="spellEnd"/>
           </w:p>
         </w:tc>
         <w:tc>
@@ -1472,11 +1436,9 @@
             <w:pPr>
               <w:ind w:firstLine="0"/>
             </w:pPr>
-            <w:proofErr w:type="spellStart"/>
             <w:r>
               <w:t>Item_Import</w:t>
             </w:r>
-            <w:proofErr w:type="spellEnd"/>
           </w:p>
         </w:tc>
         <w:tc>
@@ -1574,14 +1536,12 @@
             <w:pPr>
               <w:ind w:firstLine="0"/>
             </w:pPr>
-            <w:proofErr w:type="spellStart"/>
             <w:r>
               <w:t>inbound_Order_Header</w:t>
             </w:r>
             <w:r>
               <w:t>_Import</w:t>
             </w:r>
-            <w:proofErr w:type="spellEnd"/>
           </w:p>
         </w:tc>
         <w:tc>
@@ -1629,14 +1589,12 @@
             <w:pPr>
               <w:ind w:firstLine="0"/>
             </w:pPr>
-            <w:proofErr w:type="spellStart"/>
             <w:r>
               <w:t>inbound_Order_detail</w:t>
             </w:r>
             <w:r>
               <w:t>_Import</w:t>
             </w:r>
-            <w:proofErr w:type="spellEnd"/>
           </w:p>
         </w:tc>
         <w:tc>
@@ -1684,14 +1642,12 @@
             <w:pPr>
               <w:ind w:firstLine="0"/>
             </w:pPr>
-            <w:proofErr w:type="spellStart"/>
             <w:r>
               <w:t>arrival_header</w:t>
             </w:r>
             <w:r>
               <w:t>_Import</w:t>
             </w:r>
-            <w:proofErr w:type="spellEnd"/>
           </w:p>
         </w:tc>
         <w:tc>
@@ -1739,14 +1695,12 @@
             <w:pPr>
               <w:ind w:firstLine="0"/>
             </w:pPr>
-            <w:proofErr w:type="spellStart"/>
             <w:r>
               <w:t>Container_Inventory</w:t>
             </w:r>
             <w:r>
               <w:t>_Import</w:t>
             </w:r>
-            <w:proofErr w:type="spellEnd"/>
           </w:p>
         </w:tc>
         <w:tc>
@@ -1794,14 +1748,12 @@
             <w:pPr>
               <w:ind w:firstLine="0"/>
             </w:pPr>
-            <w:proofErr w:type="spellStart"/>
             <w:r>
               <w:t>arrival_detail</w:t>
             </w:r>
             <w:r>
               <w:t>_Import</w:t>
             </w:r>
-            <w:proofErr w:type="spellEnd"/>
           </w:p>
         </w:tc>
         <w:tc>
@@ -2852,7 +2804,7 @@
     <w:name w:val="heading 1"/>
     <w:basedOn w:val="Normal"/>
     <w:next w:val="Normal"/>
-    <w:link w:val="Ttulo1Char"/>
+    <w:link w:val="Ttulo1Carter"/>
     <w:uiPriority w:val="9"/>
     <w:qFormat/>
     <w:rsid w:val="00BD2072"/>
@@ -2873,7 +2825,7 @@
     <w:name w:val="heading 2"/>
     <w:basedOn w:val="Normal"/>
     <w:next w:val="Normal"/>
-    <w:link w:val="Ttulo2Char"/>
+    <w:link w:val="Ttulo2Carter"/>
     <w:uiPriority w:val="9"/>
     <w:semiHidden/>
     <w:unhideWhenUsed/>
@@ -2892,7 +2844,7 @@
       <w:szCs w:val="26"/>
     </w:rPr>
   </w:style>
-  <w:style w:type="character" w:default="1" w:styleId="Fontepargpadro">
+  <w:style w:type="character" w:default="1" w:styleId="Tipodeletrapredefinidodopargrafo">
     <w:name w:val="Default Paragraph Font"/>
     <w:uiPriority w:val="1"/>
     <w:semiHidden/>
@@ -3067,9 +3019,9 @@
       <w:i/>
     </w:rPr>
   </w:style>
-  <w:style w:type="character" w:customStyle="1" w:styleId="Ttulo1Char">
-    <w:name w:val="Título 1 Char"/>
-    <w:basedOn w:val="Fontepargpadro"/>
+  <w:style w:type="character" w:customStyle="1" w:styleId="Ttulo1Carter">
+    <w:name w:val="Título 1 Caráter"/>
+    <w:basedOn w:val="Tipodeletrapredefinidodopargrafo"/>
     <w:link w:val="Ttulo1"/>
     <w:uiPriority w:val="9"/>
     <w:rsid w:val="00BD2072"/>
@@ -3081,9 +3033,9 @@
       <w:lang w:val="pt-BR"/>
     </w:rPr>
   </w:style>
-  <w:style w:type="character" w:customStyle="1" w:styleId="Ttulo2Char">
-    <w:name w:val="Título 2 Char"/>
-    <w:basedOn w:val="Fontepargpadro"/>
+  <w:style w:type="character" w:customStyle="1" w:styleId="Ttulo2Carter">
+    <w:name w:val="Título 2 Caráter"/>
+    <w:basedOn w:val="Tipodeletrapredefinidodopargrafo"/>
     <w:link w:val="Ttulo2"/>
     <w:uiPriority w:val="9"/>
     <w:semiHidden/>
@@ -3096,7 +3048,7 @@
       <w:lang w:val="pt-BR"/>
     </w:rPr>
   </w:style>
-  <w:style w:type="paragraph" w:styleId="Sumrio1">
+  <w:style w:type="paragraph" w:styleId="ndice1">
     <w:name w:val="toc 1"/>
     <w:basedOn w:val="Normal"/>
     <w:next w:val="Normal"/>
@@ -3111,7 +3063,7 @@
   <w:style w:type="paragraph" w:styleId="Cabealho">
     <w:name w:val="header"/>
     <w:basedOn w:val="Normal"/>
-    <w:link w:val="CabealhoChar"/>
+    <w:link w:val="CabealhoCarter"/>
     <w:uiPriority w:val="99"/>
     <w:unhideWhenUsed/>
     <w:rsid w:val="00BD2072"/>
@@ -3123,9 +3075,9 @@
       <w:spacing w:line="240" w:lineRule="auto"/>
     </w:pPr>
   </w:style>
-  <w:style w:type="character" w:customStyle="1" w:styleId="CabealhoChar">
-    <w:name w:val="Cabeçalho Char"/>
-    <w:basedOn w:val="Fontepargpadro"/>
+  <w:style w:type="character" w:customStyle="1" w:styleId="CabealhoCarter">
+    <w:name w:val="Cabeçalho Caráter"/>
+    <w:basedOn w:val="Tipodeletrapredefinidodopargrafo"/>
     <w:link w:val="Cabealho"/>
     <w:uiPriority w:val="99"/>
     <w:rsid w:val="00BD2072"/>
@@ -3138,7 +3090,7 @@
   <w:style w:type="paragraph" w:styleId="Rodap">
     <w:name w:val="footer"/>
     <w:basedOn w:val="Normal"/>
-    <w:link w:val="RodapChar"/>
+    <w:link w:val="RodapCarter"/>
     <w:uiPriority w:val="99"/>
     <w:unhideWhenUsed/>
     <w:rsid w:val="00BD2072"/>
@@ -3150,9 +3102,9 @@
       <w:spacing w:line="240" w:lineRule="auto"/>
     </w:pPr>
   </w:style>
-  <w:style w:type="character" w:customStyle="1" w:styleId="RodapChar">
-    <w:name w:val="Rodapé Char"/>
-    <w:basedOn w:val="Fontepargpadro"/>
+  <w:style w:type="character" w:customStyle="1" w:styleId="RodapCarter">
+    <w:name w:val="Rodapé Caráter"/>
+    <w:basedOn w:val="Tipodeletrapredefinidodopargrafo"/>
     <w:link w:val="Rodap"/>
     <w:uiPriority w:val="99"/>
     <w:rsid w:val="00BD2072"/>
@@ -3162,9 +3114,9 @@
       <w:lang w:val="pt-BR"/>
     </w:rPr>
   </w:style>
-  <w:style w:type="character" w:styleId="Hyperlink">
+  <w:style w:type="character" w:styleId="Hiperligao">
     <w:name w:val="Hyperlink"/>
-    <w:basedOn w:val="Fontepargpadro"/>
+    <w:basedOn w:val="Tipodeletrapredefinidodopargrafo"/>
     <w:uiPriority w:val="99"/>
     <w:unhideWhenUsed/>
     <w:rsid w:val="00BD2072"/>
@@ -3173,7 +3125,7 @@
       <w:u w:val="single"/>
     </w:rPr>
   </w:style>
-  <w:style w:type="paragraph" w:styleId="CabealhodoSumrio">
+  <w:style w:type="paragraph" w:styleId="Cabealhodondice">
     <w:name w:val="TOC Heading"/>
     <w:basedOn w:val="Ttulo1"/>
     <w:next w:val="Normal"/>
@@ -3193,7 +3145,7 @@
   </w:style>
   <w:style w:type="character" w:customStyle="1" w:styleId="Ttulo1ABNTChar">
     <w:name w:val="Título 1 ABNT Char"/>
-    <w:basedOn w:val="Fontepargpadro"/>
+    <w:basedOn w:val="Tipodeletrapredefinidodopargrafo"/>
     <w:link w:val="Ttulo1ABNT"/>
     <w:rsid w:val="00CD332D"/>
     <w:rPr>
@@ -3316,7 +3268,7 @@
       <w:color w:val="808080" w:themeColor="background1" w:themeShade="80"/>
     </w:rPr>
   </w:style>
-  <w:style w:type="table" w:styleId="Tabelacomgrade">
+  <w:style w:type="table" w:styleId="TabelacomGrelha">
     <w:name w:val="Table Grid"/>
     <w:basedOn w:val="Tabelanormal"/>
     <w:uiPriority w:val="39"/>
@@ -3337,7 +3289,7 @@
   </w:style>
   <w:style w:type="character" w:styleId="Refdecomentrio">
     <w:name w:val="annotation reference"/>
-    <w:basedOn w:val="Fontepargpadro"/>
+    <w:basedOn w:val="Tipodeletrapredefinidodopargrafo"/>
     <w:uiPriority w:val="99"/>
     <w:semiHidden/>
     <w:unhideWhenUsed/>
@@ -3350,7 +3302,7 @@
   <w:style w:type="paragraph" w:styleId="Textodecomentrio">
     <w:name w:val="annotation text"/>
     <w:basedOn w:val="Normal"/>
-    <w:link w:val="TextodecomentrioChar"/>
+    <w:link w:val="TextodecomentrioCarter"/>
     <w:uiPriority w:val="99"/>
     <w:unhideWhenUsed/>
     <w:rsid w:val="00E514F4"/>
@@ -3362,9 +3314,9 @@
       <w:szCs w:val="20"/>
     </w:rPr>
   </w:style>
-  <w:style w:type="character" w:customStyle="1" w:styleId="TextodecomentrioChar">
-    <w:name w:val="Texto de comentário Char"/>
-    <w:basedOn w:val="Fontepargpadro"/>
+  <w:style w:type="character" w:customStyle="1" w:styleId="TextodecomentrioCarter">
+    <w:name w:val="Texto de comentário Caráter"/>
+    <w:basedOn w:val="Tipodeletrapredefinidodopargrafo"/>
     <w:link w:val="Textodecomentrio"/>
     <w:uiPriority w:val="99"/>
     <w:rsid w:val="00E514F4"/>
@@ -3375,11 +3327,11 @@
       <w:lang w:val="pt-BR"/>
     </w:rPr>
   </w:style>
-  <w:style w:type="paragraph" w:styleId="Assuntodocomentrio">
+  <w:style w:type="paragraph" w:styleId="Assuntodecomentrio">
     <w:name w:val="annotation subject"/>
     <w:basedOn w:val="Textodecomentrio"/>
     <w:next w:val="Textodecomentrio"/>
-    <w:link w:val="AssuntodocomentrioChar"/>
+    <w:link w:val="AssuntodecomentrioCarter"/>
     <w:uiPriority w:val="99"/>
     <w:semiHidden/>
     <w:unhideWhenUsed/>
@@ -3389,10 +3341,10 @@
       <w:bCs/>
     </w:rPr>
   </w:style>
-  <w:style w:type="character" w:customStyle="1" w:styleId="AssuntodocomentrioChar">
-    <w:name w:val="Assunto do comentário Char"/>
-    <w:basedOn w:val="TextodecomentrioChar"/>
-    <w:link w:val="Assuntodocomentrio"/>
+  <w:style w:type="character" w:customStyle="1" w:styleId="AssuntodecomentrioCarter">
+    <w:name w:val="Assunto de comentário Caráter"/>
+    <w:basedOn w:val="TextodecomentrioCarter"/>
+    <w:link w:val="Assuntodecomentrio"/>
     <w:uiPriority w:val="99"/>
     <w:semiHidden/>
     <w:rsid w:val="00E514F4"/>

</xml_diff>

<commit_message>
Image of tables Container_Inventory
</commit_message>
<xml_diff>
--- a/Mapeamento Dynaman-360.docx
+++ b/Mapeamento Dynaman-360.docx
@@ -13,6 +13,7 @@
           <w:szCs w:val="32"/>
         </w:rPr>
       </w:pPr>
+      <w:bookmarkStart w:id="0" w:name="_Hlk95825042"/>
       <w:r>
         <w:rPr>
           <w:b/>
@@ -96,6 +97,7 @@
                 <w:bCs/>
               </w:rPr>
             </w:pPr>
+            <w:proofErr w:type="spellStart"/>
             <w:r>
               <w:rPr>
                 <w:b/>
@@ -103,6 +105,7 @@
               </w:rPr>
               <w:t>Dynaman</w:t>
             </w:r>
+            <w:proofErr w:type="spellEnd"/>
           </w:p>
         </w:tc>
         <w:tc>
@@ -173,9 +176,11 @@
             <w:pPr>
               <w:ind w:firstLine="0"/>
             </w:pPr>
+            <w:proofErr w:type="spellStart"/>
             <w:r>
               <w:t>task_detail</w:t>
             </w:r>
+            <w:proofErr w:type="spellEnd"/>
           </w:p>
         </w:tc>
         <w:tc>
@@ -229,9 +234,11 @@
             <w:pPr>
               <w:ind w:firstLine="0"/>
             </w:pPr>
+            <w:proofErr w:type="spellStart"/>
             <w:r>
               <w:t>outbound_order_header</w:t>
             </w:r>
+            <w:proofErr w:type="spellEnd"/>
           </w:p>
         </w:tc>
         <w:tc>
@@ -257,10 +264,315 @@
               <w:ind w:firstLine="0"/>
             </w:pPr>
             <w:r>
+              <w:t>Dyn56_outbound_order_Header</w:t>
+            </w:r>
+          </w:p>
+        </w:tc>
+      </w:tr>
+      <w:tr>
+        <w:tc>
+          <w:tcPr>
+            <w:tcW w:w="656" w:type="dxa"/>
+          </w:tcPr>
+          <w:p>
+            <w:pPr>
+              <w:ind w:firstLine="0"/>
+              <w:jc w:val="center"/>
+            </w:pPr>
+            <w:r>
+              <w:t>3</w:t>
+            </w:r>
+          </w:p>
+        </w:tc>
+        <w:tc>
+          <w:tcPr>
+            <w:tcW w:w="3308" w:type="dxa"/>
+          </w:tcPr>
+          <w:p>
+            <w:pPr>
+              <w:ind w:firstLine="0"/>
+            </w:pPr>
+            <w:proofErr w:type="spellStart"/>
+            <w:r>
+              <w:t>stock_product</w:t>
+            </w:r>
+            <w:proofErr w:type="spellEnd"/>
+          </w:p>
+        </w:tc>
+        <w:tc>
+          <w:tcPr>
+            <w:tcW w:w="993" w:type="dxa"/>
+          </w:tcPr>
+          <w:p>
+            <w:pPr>
+              <w:ind w:firstLine="0"/>
+              <w:jc w:val="center"/>
+            </w:pPr>
+            <w:r>
+              <w:sym w:font="Wingdings" w:char="F0E0"/>
+            </w:r>
+          </w:p>
+        </w:tc>
+        <w:tc>
+          <w:tcPr>
+            <w:tcW w:w="3676" w:type="dxa"/>
+          </w:tcPr>
+          <w:p>
+            <w:pPr>
+              <w:ind w:firstLine="0"/>
+            </w:pPr>
+            <w:r>
+              <w:t>Dyn56_stock_product</w:t>
+            </w:r>
+          </w:p>
+        </w:tc>
+      </w:tr>
+      <w:tr>
+        <w:tc>
+          <w:tcPr>
+            <w:tcW w:w="656" w:type="dxa"/>
+          </w:tcPr>
+          <w:p>
+            <w:pPr>
+              <w:ind w:firstLine="0"/>
+              <w:jc w:val="center"/>
+            </w:pPr>
+            <w:r>
+              <w:t>4</w:t>
+            </w:r>
+          </w:p>
+        </w:tc>
+        <w:tc>
+          <w:tcPr>
+            <w:tcW w:w="3308" w:type="dxa"/>
+          </w:tcPr>
+          <w:p>
+            <w:pPr>
+              <w:ind w:firstLine="0"/>
+            </w:pPr>
+            <w:proofErr w:type="spellStart"/>
+            <w:r>
+              <w:t>picklist_detail_order</w:t>
+            </w:r>
+            <w:proofErr w:type="spellEnd"/>
+          </w:p>
+        </w:tc>
+        <w:tc>
+          <w:tcPr>
+            <w:tcW w:w="993" w:type="dxa"/>
+          </w:tcPr>
+          <w:p>
+            <w:pPr>
+              <w:ind w:firstLine="0"/>
+              <w:jc w:val="center"/>
+            </w:pPr>
+            <w:r>
+              <w:sym w:font="Wingdings" w:char="F0E0"/>
+            </w:r>
+          </w:p>
+        </w:tc>
+        <w:tc>
+          <w:tcPr>
+            <w:tcW w:w="3676" w:type="dxa"/>
+          </w:tcPr>
+          <w:p>
+            <w:pPr>
+              <w:ind w:firstLine="0"/>
+            </w:pPr>
+            <w:r>
+              <w:t>Dyn56_picklist_detail_order</w:t>
+            </w:r>
+          </w:p>
+        </w:tc>
+      </w:tr>
+      <w:tr>
+        <w:tc>
+          <w:tcPr>
+            <w:tcW w:w="656" w:type="dxa"/>
+          </w:tcPr>
+          <w:p>
+            <w:pPr>
+              <w:ind w:firstLine="0"/>
+              <w:jc w:val="center"/>
+            </w:pPr>
+            <w:r>
+              <w:t>5</w:t>
+            </w:r>
+          </w:p>
+        </w:tc>
+        <w:tc>
+          <w:tcPr>
+            <w:tcW w:w="3308" w:type="dxa"/>
+          </w:tcPr>
+          <w:p>
+            <w:pPr>
+              <w:ind w:firstLine="0"/>
+            </w:pPr>
+            <w:proofErr w:type="spellStart"/>
+            <w:r>
+              <w:t>outbound_Order_Detail</w:t>
+            </w:r>
+            <w:proofErr w:type="spellEnd"/>
+          </w:p>
+        </w:tc>
+        <w:tc>
+          <w:tcPr>
+            <w:tcW w:w="993" w:type="dxa"/>
+          </w:tcPr>
+          <w:p>
+            <w:pPr>
+              <w:ind w:firstLine="0"/>
+              <w:jc w:val="center"/>
+            </w:pPr>
+            <w:r>
+              <w:sym w:font="Wingdings" w:char="F0E0"/>
+            </w:r>
+          </w:p>
+        </w:tc>
+        <w:tc>
+          <w:tcPr>
+            <w:tcW w:w="3676" w:type="dxa"/>
+          </w:tcPr>
+          <w:p>
+            <w:pPr>
+              <w:ind w:firstLine="0"/>
+            </w:pPr>
+            <w:r>
+              <w:t>Dyn56_</w:t>
+            </w:r>
+            <w:r>
+              <w:t>o</w:t>
+            </w:r>
+            <w:r>
+              <w:t>utbound_order_</w:t>
+            </w:r>
+            <w:r>
+              <w:t>d</w:t>
+            </w:r>
+            <w:r>
+              <w:t>etail</w:t>
+            </w:r>
+          </w:p>
+        </w:tc>
+      </w:tr>
+      <w:tr>
+        <w:tc>
+          <w:tcPr>
+            <w:tcW w:w="656" w:type="dxa"/>
+          </w:tcPr>
+          <w:p>
+            <w:pPr>
+              <w:ind w:firstLine="0"/>
+              <w:jc w:val="center"/>
+            </w:pPr>
+            <w:r>
+              <w:t>6</w:t>
+            </w:r>
+          </w:p>
+        </w:tc>
+        <w:tc>
+          <w:tcPr>
+            <w:tcW w:w="3308" w:type="dxa"/>
+          </w:tcPr>
+          <w:p>
+            <w:pPr>
+              <w:ind w:firstLine="0"/>
+            </w:pPr>
+            <w:proofErr w:type="spellStart"/>
+            <w:r>
+              <w:t>inbound_Order_Header</w:t>
+            </w:r>
+            <w:proofErr w:type="spellEnd"/>
+          </w:p>
+        </w:tc>
+        <w:tc>
+          <w:tcPr>
+            <w:tcW w:w="993" w:type="dxa"/>
+          </w:tcPr>
+          <w:p>
+            <w:pPr>
+              <w:ind w:firstLine="0"/>
+              <w:jc w:val="center"/>
+            </w:pPr>
+            <w:r>
+              <w:sym w:font="Wingdings" w:char="F0E0"/>
+            </w:r>
+          </w:p>
+        </w:tc>
+        <w:tc>
+          <w:tcPr>
+            <w:tcW w:w="3676" w:type="dxa"/>
+          </w:tcPr>
+          <w:p>
+            <w:pPr>
+              <w:ind w:firstLine="0"/>
+            </w:pPr>
+            <w:r>
+              <w:t>Dyn56_Inbound_order_Header</w:t>
+            </w:r>
+          </w:p>
+        </w:tc>
+      </w:tr>
+      <w:tr>
+        <w:tc>
+          <w:tcPr>
+            <w:tcW w:w="656" w:type="dxa"/>
+          </w:tcPr>
+          <w:p>
+            <w:pPr>
+              <w:ind w:firstLine="0"/>
+              <w:jc w:val="center"/>
               <w:rPr>
                 <w:color w:val="FF0000"/>
               </w:rPr>
-              <w:t>Dyn56_outbound_order_Header</w:t>
+            </w:pPr>
+            <w:r>
+              <w:rPr>
+                <w:color w:val="FF0000"/>
+              </w:rPr>
+              <w:t>7</w:t>
+            </w:r>
+          </w:p>
+        </w:tc>
+        <w:tc>
+          <w:tcPr>
+            <w:tcW w:w="3308" w:type="dxa"/>
+          </w:tcPr>
+          <w:p>
+            <w:pPr>
+              <w:ind w:firstLine="0"/>
+            </w:pPr>
+            <w:proofErr w:type="spellStart"/>
+            <w:r>
+              <w:t>Container_Inventory</w:t>
+            </w:r>
+            <w:proofErr w:type="spellEnd"/>
+          </w:p>
+        </w:tc>
+        <w:tc>
+          <w:tcPr>
+            <w:tcW w:w="993" w:type="dxa"/>
+          </w:tcPr>
+          <w:p>
+            <w:pPr>
+              <w:ind w:firstLine="0"/>
+              <w:jc w:val="center"/>
+            </w:pPr>
+            <w:r>
+              <w:sym w:font="Wingdings" w:char="F0E0"/>
+            </w:r>
+          </w:p>
+        </w:tc>
+        <w:tc>
+          <w:tcPr>
+            <w:tcW w:w="3676" w:type="dxa"/>
+          </w:tcPr>
+          <w:p>
+            <w:pPr>
+              <w:ind w:firstLine="0"/>
+            </w:pPr>
+            <w:r>
+              <w:t>Dyn56_Container_Inventory</w:t>
             </w:r>
           </w:p>
         </w:tc>
@@ -276,7 +588,7 @@
               <w:jc w:val="center"/>
             </w:pPr>
             <w:r>
-              <w:t>3</w:t>
+              <w:t>8</w:t>
             </w:r>
           </w:p>
         </w:tc>
@@ -288,9 +600,11 @@
             <w:pPr>
               <w:ind w:firstLine="0"/>
             </w:pPr>
-            <w:r>
-              <w:t>stock_product</w:t>
-            </w:r>
+            <w:proofErr w:type="spellStart"/>
+            <w:r>
+              <w:t>arrival_detail</w:t>
+            </w:r>
+            <w:proofErr w:type="spellEnd"/>
           </w:p>
         </w:tc>
         <w:tc>
@@ -316,7 +630,7 @@
               <w:ind w:firstLine="0"/>
             </w:pPr>
             <w:r>
-              <w:t>Dyn56_stock_product</w:t>
+              <w:t>Dyn56_Arrival_Detail</w:t>
             </w:r>
           </w:p>
         </w:tc>
@@ -332,7 +646,7 @@
               <w:jc w:val="center"/>
             </w:pPr>
             <w:r>
-              <w:t>4</w:t>
+              <w:t>9</w:t>
             </w:r>
           </w:p>
         </w:tc>
@@ -344,9 +658,11 @@
             <w:pPr>
               <w:ind w:firstLine="0"/>
             </w:pPr>
-            <w:r>
-              <w:t>picklist_detail_order</w:t>
-            </w:r>
+            <w:proofErr w:type="spellStart"/>
+            <w:r>
+              <w:t>arrival_header</w:t>
+            </w:r>
+            <w:proofErr w:type="spellEnd"/>
           </w:p>
         </w:tc>
         <w:tc>
@@ -372,7 +688,7 @@
               <w:ind w:firstLine="0"/>
             </w:pPr>
             <w:r>
-              <w:t>Dyn56_picklist_detail_order</w:t>
+              <w:t>Dyn56_Arrival_Header</w:t>
             </w:r>
           </w:p>
         </w:tc>
@@ -388,7 +704,7 @@
               <w:jc w:val="center"/>
             </w:pPr>
             <w:r>
-              <w:t>5</w:t>
+              <w:t>10</w:t>
             </w:r>
           </w:p>
         </w:tc>
@@ -400,9 +716,11 @@
             <w:pPr>
               <w:ind w:firstLine="0"/>
             </w:pPr>
-            <w:r>
-              <w:t>outbound_Order_Detail</w:t>
-            </w:r>
+            <w:proofErr w:type="spellStart"/>
+            <w:r>
+              <w:t>inbound_Order_detail</w:t>
+            </w:r>
+            <w:proofErr w:type="spellEnd"/>
           </w:p>
         </w:tc>
         <w:tc>
@@ -428,19 +746,13 @@
               <w:ind w:firstLine="0"/>
             </w:pPr>
             <w:r>
-              <w:t>Dyn56_</w:t>
+              <w:t>Dyn56_Inbound_</w:t>
             </w:r>
             <w:r>
               <w:t>o</w:t>
             </w:r>
             <w:r>
-              <w:t>utbound_order_</w:t>
-            </w:r>
-            <w:r>
-              <w:t>d</w:t>
-            </w:r>
-            <w:r>
-              <w:t>etail</w:t>
+              <w:t>rder_Detail</w:t>
             </w:r>
           </w:p>
         </w:tc>
@@ -456,7 +768,7 @@
               <w:jc w:val="center"/>
             </w:pPr>
             <w:r>
-              <w:t>6</w:t>
+              <w:t>11</w:t>
             </w:r>
           </w:p>
         </w:tc>
@@ -468,295 +780,11 @@
             <w:pPr>
               <w:ind w:firstLine="0"/>
             </w:pPr>
-            <w:r>
-              <w:t>inbound_Order_Header</w:t>
-            </w:r>
-          </w:p>
-        </w:tc>
-        <w:tc>
-          <w:tcPr>
-            <w:tcW w:w="993" w:type="dxa"/>
-          </w:tcPr>
-          <w:p>
-            <w:pPr>
-              <w:ind w:firstLine="0"/>
-              <w:jc w:val="center"/>
-            </w:pPr>
-            <w:r>
-              <w:sym w:font="Wingdings" w:char="F0E0"/>
-            </w:r>
-          </w:p>
-        </w:tc>
-        <w:tc>
-          <w:tcPr>
-            <w:tcW w:w="3676" w:type="dxa"/>
-          </w:tcPr>
-          <w:p>
-            <w:pPr>
-              <w:ind w:firstLine="0"/>
-            </w:pPr>
-            <w:r>
-              <w:t>Dyn56_Inbound_order_Header</w:t>
-            </w:r>
-          </w:p>
-        </w:tc>
-      </w:tr>
-      <w:tr>
-        <w:tc>
-          <w:tcPr>
-            <w:tcW w:w="656" w:type="dxa"/>
-          </w:tcPr>
-          <w:p>
-            <w:pPr>
-              <w:ind w:firstLine="0"/>
-              <w:jc w:val="center"/>
-            </w:pPr>
-            <w:r>
-              <w:t>7</w:t>
-            </w:r>
-          </w:p>
-        </w:tc>
-        <w:tc>
-          <w:tcPr>
-            <w:tcW w:w="3308" w:type="dxa"/>
-          </w:tcPr>
-          <w:p>
-            <w:pPr>
-              <w:ind w:firstLine="0"/>
-            </w:pPr>
-            <w:r>
-              <w:t>Container_Inventory</w:t>
-            </w:r>
-          </w:p>
-        </w:tc>
-        <w:tc>
-          <w:tcPr>
-            <w:tcW w:w="993" w:type="dxa"/>
-          </w:tcPr>
-          <w:p>
-            <w:pPr>
-              <w:ind w:firstLine="0"/>
-              <w:jc w:val="center"/>
-            </w:pPr>
-            <w:r>
-              <w:sym w:font="Wingdings" w:char="F0E0"/>
-            </w:r>
-          </w:p>
-        </w:tc>
-        <w:tc>
-          <w:tcPr>
-            <w:tcW w:w="3676" w:type="dxa"/>
-          </w:tcPr>
-          <w:p>
-            <w:pPr>
-              <w:ind w:firstLine="0"/>
-            </w:pPr>
-            <w:r>
-              <w:t>Dyn56_Container_Inventory</w:t>
-            </w:r>
-          </w:p>
-        </w:tc>
-      </w:tr>
-      <w:tr>
-        <w:tc>
-          <w:tcPr>
-            <w:tcW w:w="656" w:type="dxa"/>
-          </w:tcPr>
-          <w:p>
-            <w:pPr>
-              <w:ind w:firstLine="0"/>
-              <w:jc w:val="center"/>
-            </w:pPr>
-            <w:r>
-              <w:t>8</w:t>
-            </w:r>
-          </w:p>
-        </w:tc>
-        <w:tc>
-          <w:tcPr>
-            <w:tcW w:w="3308" w:type="dxa"/>
-          </w:tcPr>
-          <w:p>
-            <w:pPr>
-              <w:ind w:firstLine="0"/>
-            </w:pPr>
-            <w:r>
-              <w:t>arrival_detail</w:t>
-            </w:r>
-          </w:p>
-        </w:tc>
-        <w:tc>
-          <w:tcPr>
-            <w:tcW w:w="993" w:type="dxa"/>
-          </w:tcPr>
-          <w:p>
-            <w:pPr>
-              <w:ind w:firstLine="0"/>
-              <w:jc w:val="center"/>
-            </w:pPr>
-            <w:r>
-              <w:sym w:font="Wingdings" w:char="F0E0"/>
-            </w:r>
-          </w:p>
-        </w:tc>
-        <w:tc>
-          <w:tcPr>
-            <w:tcW w:w="3676" w:type="dxa"/>
-          </w:tcPr>
-          <w:p>
-            <w:pPr>
-              <w:ind w:firstLine="0"/>
-            </w:pPr>
-            <w:r>
-              <w:t>Dyn56_Arrival_Detail</w:t>
-            </w:r>
-          </w:p>
-        </w:tc>
-      </w:tr>
-      <w:tr>
-        <w:tc>
-          <w:tcPr>
-            <w:tcW w:w="656" w:type="dxa"/>
-          </w:tcPr>
-          <w:p>
-            <w:pPr>
-              <w:ind w:firstLine="0"/>
-              <w:jc w:val="center"/>
-            </w:pPr>
-            <w:r>
-              <w:t>9</w:t>
-            </w:r>
-          </w:p>
-        </w:tc>
-        <w:tc>
-          <w:tcPr>
-            <w:tcW w:w="3308" w:type="dxa"/>
-          </w:tcPr>
-          <w:p>
-            <w:pPr>
-              <w:ind w:firstLine="0"/>
-            </w:pPr>
-            <w:r>
-              <w:t>arrival_header</w:t>
-            </w:r>
-          </w:p>
-        </w:tc>
-        <w:tc>
-          <w:tcPr>
-            <w:tcW w:w="993" w:type="dxa"/>
-          </w:tcPr>
-          <w:p>
-            <w:pPr>
-              <w:ind w:firstLine="0"/>
-              <w:jc w:val="center"/>
-            </w:pPr>
-            <w:r>
-              <w:sym w:font="Wingdings" w:char="F0E0"/>
-            </w:r>
-          </w:p>
-        </w:tc>
-        <w:tc>
-          <w:tcPr>
-            <w:tcW w:w="3676" w:type="dxa"/>
-          </w:tcPr>
-          <w:p>
-            <w:pPr>
-              <w:ind w:firstLine="0"/>
-            </w:pPr>
-            <w:r>
-              <w:t>Dyn56_Arrival_Header</w:t>
-            </w:r>
-          </w:p>
-        </w:tc>
-      </w:tr>
-      <w:tr>
-        <w:tc>
-          <w:tcPr>
-            <w:tcW w:w="656" w:type="dxa"/>
-          </w:tcPr>
-          <w:p>
-            <w:pPr>
-              <w:ind w:firstLine="0"/>
-              <w:jc w:val="center"/>
-            </w:pPr>
-            <w:r>
-              <w:t>10</w:t>
-            </w:r>
-          </w:p>
-        </w:tc>
-        <w:tc>
-          <w:tcPr>
-            <w:tcW w:w="3308" w:type="dxa"/>
-          </w:tcPr>
-          <w:p>
-            <w:pPr>
-              <w:ind w:firstLine="0"/>
-            </w:pPr>
-            <w:r>
-              <w:t>inbound_Order_detail</w:t>
-            </w:r>
-          </w:p>
-        </w:tc>
-        <w:tc>
-          <w:tcPr>
-            <w:tcW w:w="993" w:type="dxa"/>
-          </w:tcPr>
-          <w:p>
-            <w:pPr>
-              <w:ind w:firstLine="0"/>
-              <w:jc w:val="center"/>
-            </w:pPr>
-            <w:r>
-              <w:sym w:font="Wingdings" w:char="F0E0"/>
-            </w:r>
-          </w:p>
-        </w:tc>
-        <w:tc>
-          <w:tcPr>
-            <w:tcW w:w="3676" w:type="dxa"/>
-          </w:tcPr>
-          <w:p>
-            <w:pPr>
-              <w:ind w:firstLine="0"/>
-            </w:pPr>
-            <w:r>
-              <w:t>Dyn56_Inbound_</w:t>
-            </w:r>
-            <w:r>
-              <w:t>o</w:t>
-            </w:r>
-            <w:r>
-              <w:t>rder_Detail</w:t>
-            </w:r>
-          </w:p>
-        </w:tc>
-      </w:tr>
-      <w:tr>
-        <w:tc>
-          <w:tcPr>
-            <w:tcW w:w="656" w:type="dxa"/>
-          </w:tcPr>
-          <w:p>
-            <w:pPr>
-              <w:ind w:firstLine="0"/>
-              <w:jc w:val="center"/>
-            </w:pPr>
-            <w:r>
-              <w:t>11</w:t>
-            </w:r>
-          </w:p>
-        </w:tc>
-        <w:tc>
-          <w:tcPr>
-            <w:tcW w:w="3308" w:type="dxa"/>
-          </w:tcPr>
-          <w:p>
-            <w:pPr>
-              <w:ind w:firstLine="0"/>
-            </w:pPr>
+            <w:proofErr w:type="spellStart"/>
             <w:r>
               <w:t>Outbound_order_text</w:t>
             </w:r>
+            <w:proofErr w:type="spellEnd"/>
           </w:p>
         </w:tc>
         <w:tc>
@@ -854,6 +882,7 @@
                 <w:bCs/>
               </w:rPr>
             </w:pPr>
+            <w:proofErr w:type="spellStart"/>
             <w:r>
               <w:rPr>
                 <w:b/>
@@ -861,6 +890,7 @@
               </w:rPr>
               <w:t>Dynaman</w:t>
             </w:r>
+            <w:proofErr w:type="spellEnd"/>
           </w:p>
         </w:tc>
         <w:tc>
@@ -931,12 +961,14 @@
             <w:pPr>
               <w:ind w:firstLine="0"/>
             </w:pPr>
+            <w:proofErr w:type="spellStart"/>
             <w:r>
               <w:t>picklist_detail_order</w:t>
             </w:r>
             <w:r>
               <w:t>_Import</w:t>
             </w:r>
+            <w:proofErr w:type="spellEnd"/>
           </w:p>
         </w:tc>
         <w:tc>
@@ -990,6 +1022,7 @@
             <w:pPr>
               <w:ind w:firstLine="0"/>
             </w:pPr>
+            <w:proofErr w:type="spellStart"/>
             <w:r>
               <w:t>picklist_</w:t>
             </w:r>
@@ -1002,6 +1035,7 @@
             <w:r>
               <w:t>_Shortage_Import</w:t>
             </w:r>
+            <w:proofErr w:type="spellEnd"/>
           </w:p>
         </w:tc>
         <w:tc>
@@ -1055,12 +1089,14 @@
             <w:pPr>
               <w:ind w:firstLine="0"/>
             </w:pPr>
+            <w:proofErr w:type="spellStart"/>
             <w:r>
               <w:t>task_detail</w:t>
             </w:r>
             <w:r>
               <w:t>_Import</w:t>
             </w:r>
+            <w:proofErr w:type="spellEnd"/>
           </w:p>
         </w:tc>
         <w:tc>
@@ -1120,6 +1156,7 @@
             <w:pPr>
               <w:ind w:firstLine="0"/>
             </w:pPr>
+            <w:proofErr w:type="spellStart"/>
             <w:r>
               <w:t>picklist_</w:t>
             </w:r>
@@ -1132,6 +1169,7 @@
             <w:r>
               <w:t>_Shortage</w:t>
             </w:r>
+            <w:proofErr w:type="spellEnd"/>
           </w:p>
         </w:tc>
         <w:tc>
@@ -1163,200 +1201,91 @@
               <w:rPr>
                 <w:lang w:val="en-US"/>
               </w:rPr>
-              <w:t>Dyn56_FimDia _outbound_order_Header</w:t>
-            </w:r>
-          </w:p>
-        </w:tc>
-      </w:tr>
-      <w:tr>
-        <w:tc>
-          <w:tcPr>
-            <w:tcW w:w="604" w:type="dxa"/>
-          </w:tcPr>
-          <w:p>
-            <w:pPr>
-              <w:ind w:firstLine="0"/>
-              <w:jc w:val="center"/>
-            </w:pPr>
-            <w:r>
-              <w:t>E</w:t>
-            </w:r>
-          </w:p>
-        </w:tc>
-        <w:tc>
-          <w:tcPr>
-            <w:tcW w:w="3408" w:type="dxa"/>
-          </w:tcPr>
-          <w:p>
-            <w:pPr>
-              <w:ind w:firstLine="0"/>
-            </w:pPr>
-            <w:r>
-              <w:t>stock_product</w:t>
-            </w:r>
-            <w:r>
-              <w:t>_Import</w:t>
-            </w:r>
-          </w:p>
-        </w:tc>
-        <w:tc>
-          <w:tcPr>
-            <w:tcW w:w="661" w:type="dxa"/>
-          </w:tcPr>
-          <w:p>
-            <w:pPr>
-              <w:ind w:firstLine="0"/>
-              <w:jc w:val="center"/>
-            </w:pPr>
-            <w:r>
-              <w:t>E</w:t>
-            </w:r>
-          </w:p>
-        </w:tc>
-        <w:tc>
-          <w:tcPr>
-            <w:tcW w:w="4456" w:type="dxa"/>
-          </w:tcPr>
-          <w:p>
-            <w:pPr>
-              <w:ind w:firstLine="0"/>
+              <w:t>Dyn56_FimDia _</w:t>
+            </w:r>
+            <w:proofErr w:type="spellStart"/>
+            <w:r>
               <w:rPr>
                 <w:lang w:val="en-US"/>
               </w:rPr>
-            </w:pPr>
-            <w:r>
+              <w:t>outbound_order_Header</w:t>
+            </w:r>
+            <w:proofErr w:type="spellEnd"/>
+          </w:p>
+        </w:tc>
+      </w:tr>
+      <w:tr>
+        <w:tc>
+          <w:tcPr>
+            <w:tcW w:w="604" w:type="dxa"/>
+          </w:tcPr>
+          <w:p>
+            <w:pPr>
+              <w:ind w:firstLine="0"/>
+              <w:jc w:val="center"/>
+            </w:pPr>
+            <w:r>
+              <w:t>E</w:t>
+            </w:r>
+          </w:p>
+        </w:tc>
+        <w:tc>
+          <w:tcPr>
+            <w:tcW w:w="3408" w:type="dxa"/>
+          </w:tcPr>
+          <w:p>
+            <w:pPr>
+              <w:ind w:firstLine="0"/>
+            </w:pPr>
+            <w:proofErr w:type="spellStart"/>
+            <w:r>
+              <w:t>stock_product</w:t>
+            </w:r>
+            <w:r>
+              <w:t>_Import</w:t>
+            </w:r>
+            <w:proofErr w:type="spellEnd"/>
+          </w:p>
+        </w:tc>
+        <w:tc>
+          <w:tcPr>
+            <w:tcW w:w="661" w:type="dxa"/>
+          </w:tcPr>
+          <w:p>
+            <w:pPr>
+              <w:ind w:firstLine="0"/>
+              <w:jc w:val="center"/>
+            </w:pPr>
+            <w:r>
+              <w:t>E</w:t>
+            </w:r>
+          </w:p>
+        </w:tc>
+        <w:tc>
+          <w:tcPr>
+            <w:tcW w:w="4456" w:type="dxa"/>
+          </w:tcPr>
+          <w:p>
+            <w:pPr>
+              <w:ind w:firstLine="0"/>
               <w:rPr>
                 <w:lang w:val="en-US"/>
               </w:rPr>
-              <w:t>Dyn56_FimDia _outbound_order_detail</w:t>
-            </w:r>
-          </w:p>
-        </w:tc>
-      </w:tr>
-      <w:tr>
-        <w:tc>
-          <w:tcPr>
-            <w:tcW w:w="604" w:type="dxa"/>
-          </w:tcPr>
-          <w:p>
-            <w:pPr>
-              <w:ind w:firstLine="0"/>
-              <w:jc w:val="center"/>
-            </w:pPr>
-            <w:r>
-              <w:t>F</w:t>
-            </w:r>
-          </w:p>
-        </w:tc>
-        <w:tc>
-          <w:tcPr>
-            <w:tcW w:w="3408" w:type="dxa"/>
-          </w:tcPr>
-          <w:p>
-            <w:pPr>
-              <w:ind w:firstLine="0"/>
-            </w:pPr>
-            <w:r>
-              <w:t>outbound_order_</w:t>
-            </w:r>
-            <w:r>
-              <w:t>text_Import</w:t>
-            </w:r>
-          </w:p>
-        </w:tc>
-        <w:tc>
-          <w:tcPr>
-            <w:tcW w:w="661" w:type="dxa"/>
-          </w:tcPr>
-          <w:p>
-            <w:pPr>
-              <w:ind w:firstLine="0"/>
-              <w:jc w:val="center"/>
-            </w:pPr>
-            <w:r>
-              <w:t>F</w:t>
-            </w:r>
-          </w:p>
-        </w:tc>
-        <w:tc>
-          <w:tcPr>
-            <w:tcW w:w="4456" w:type="dxa"/>
-          </w:tcPr>
-          <w:p>
-            <w:pPr>
-              <w:ind w:firstLine="0"/>
-            </w:pPr>
-            <w:r>
-              <w:t>Dyn56_Container_Inventory</w:t>
-            </w:r>
-            <w:r>
-              <w:t>_Location6</w:t>
-            </w:r>
-          </w:p>
-        </w:tc>
-      </w:tr>
-      <w:tr>
-        <w:tc>
-          <w:tcPr>
-            <w:tcW w:w="604" w:type="dxa"/>
-          </w:tcPr>
-          <w:p>
-            <w:pPr>
-              <w:ind w:firstLine="0"/>
-              <w:jc w:val="center"/>
-            </w:pPr>
-            <w:r>
-              <w:t>G</w:t>
-            </w:r>
-          </w:p>
-        </w:tc>
-        <w:tc>
-          <w:tcPr>
-            <w:tcW w:w="3408" w:type="dxa"/>
-          </w:tcPr>
-          <w:p>
-            <w:pPr>
-              <w:ind w:firstLine="0"/>
-            </w:pPr>
-            <w:r>
-              <w:t>outbound_order_header</w:t>
-            </w:r>
-            <w:r>
-              <w:t>_Import</w:t>
-            </w:r>
-          </w:p>
-        </w:tc>
-        <w:tc>
-          <w:tcPr>
-            <w:tcW w:w="661" w:type="dxa"/>
-          </w:tcPr>
-          <w:p>
-            <w:pPr>
-              <w:ind w:firstLine="0"/>
-              <w:jc w:val="center"/>
-            </w:pPr>
-            <w:r>
-              <w:t>G</w:t>
-            </w:r>
-          </w:p>
-        </w:tc>
-        <w:tc>
-          <w:tcPr>
-            <w:tcW w:w="4456" w:type="dxa"/>
-          </w:tcPr>
-          <w:p>
-            <w:pPr>
-              <w:ind w:firstLine="0"/>
+            </w:pPr>
+            <w:r>
               <w:rPr>
                 <w:lang w:val="en-US"/>
               </w:rPr>
-            </w:pPr>
+              <w:t>Dyn56_FimDia _</w:t>
+            </w:r>
+            <w:proofErr w:type="spellStart"/>
             <w:r>
               <w:rPr>
                 <w:lang w:val="en-US"/>
               </w:rPr>
-              <w:t>Dyn56_FimDia _picklist_detail_order</w:t>
-            </w:r>
+              <w:t>outbound_order_detail</w:t>
+            </w:r>
+            <w:proofErr w:type="spellEnd"/>
           </w:p>
         </w:tc>
       </w:tr>
@@ -1371,7 +1300,7 @@
               <w:jc w:val="center"/>
             </w:pPr>
             <w:r>
-              <w:t>H</w:t>
+              <w:t>F</w:t>
             </w:r>
           </w:p>
         </w:tc>
@@ -1383,12 +1312,14 @@
             <w:pPr>
               <w:ind w:firstLine="0"/>
             </w:pPr>
-            <w:r>
-              <w:t>outbound_Order_Detail</w:t>
-            </w:r>
-            <w:r>
-              <w:t>_Import</w:t>
-            </w:r>
+            <w:proofErr w:type="spellStart"/>
+            <w:r>
+              <w:t>outbound_order_</w:t>
+            </w:r>
+            <w:r>
+              <w:t>text_Import</w:t>
+            </w:r>
+            <w:proofErr w:type="spellEnd"/>
           </w:p>
         </w:tc>
         <w:tc>
@@ -1400,6 +1331,9 @@
               <w:ind w:firstLine="0"/>
               <w:jc w:val="center"/>
             </w:pPr>
+            <w:r>
+              <w:t>F</w:t>
+            </w:r>
           </w:p>
         </w:tc>
         <w:tc>
@@ -1410,6 +1344,12 @@
             <w:pPr>
               <w:ind w:firstLine="0"/>
             </w:pPr>
+            <w:r>
+              <w:t>Dyn56_Container_Inventory</w:t>
+            </w:r>
+            <w:r>
+              <w:t>_Location6</w:t>
+            </w:r>
           </w:p>
         </w:tc>
       </w:tr>
@@ -1424,7 +1364,7 @@
               <w:jc w:val="center"/>
             </w:pPr>
             <w:r>
-              <w:t>I</w:t>
+              <w:t>G</w:t>
             </w:r>
           </w:p>
         </w:tc>
@@ -1436,9 +1376,14 @@
             <w:pPr>
               <w:ind w:firstLine="0"/>
             </w:pPr>
-            <w:r>
-              <w:t>Item_Import</w:t>
-            </w:r>
+            <w:proofErr w:type="spellStart"/>
+            <w:r>
+              <w:t>outbound_order_header</w:t>
+            </w:r>
+            <w:r>
+              <w:t>_Import</w:t>
+            </w:r>
+            <w:proofErr w:type="spellEnd"/>
           </w:p>
         </w:tc>
         <w:tc>
@@ -1450,6 +1395,9 @@
               <w:ind w:firstLine="0"/>
               <w:jc w:val="center"/>
             </w:pPr>
+            <w:r>
+              <w:t>G</w:t>
+            </w:r>
           </w:p>
         </w:tc>
         <w:tc>
@@ -1459,7 +1407,24 @@
           <w:p>
             <w:pPr>
               <w:ind w:firstLine="0"/>
-            </w:pPr>
+              <w:rPr>
+                <w:lang w:val="en-US"/>
+              </w:rPr>
+            </w:pPr>
+            <w:r>
+              <w:rPr>
+                <w:lang w:val="en-US"/>
+              </w:rPr>
+              <w:t>Dyn56_FimDia _</w:t>
+            </w:r>
+            <w:proofErr w:type="spellStart"/>
+            <w:r>
+              <w:rPr>
+                <w:lang w:val="en-US"/>
+              </w:rPr>
+              <w:t>picklist_detail_order</w:t>
+            </w:r>
+            <w:proofErr w:type="spellEnd"/>
           </w:p>
         </w:tc>
       </w:tr>
@@ -1474,7 +1439,7 @@
               <w:jc w:val="center"/>
             </w:pPr>
             <w:r>
-              <w:t>J</w:t>
+              <w:t>H</w:t>
             </w:r>
           </w:p>
         </w:tc>
@@ -1486,9 +1451,14 @@
             <w:pPr>
               <w:ind w:firstLine="0"/>
             </w:pPr>
-            <w:r>
-              <w:t>item</w:t>
-            </w:r>
+            <w:proofErr w:type="spellStart"/>
+            <w:r>
+              <w:t>outbound_Order_Detail</w:t>
+            </w:r>
+            <w:r>
+              <w:t>_Import</w:t>
+            </w:r>
+            <w:proofErr w:type="spellEnd"/>
           </w:p>
         </w:tc>
         <w:tc>
@@ -1524,7 +1494,7 @@
               <w:jc w:val="center"/>
             </w:pPr>
             <w:r>
-              <w:t>L</w:t>
+              <w:t>I</w:t>
             </w:r>
           </w:p>
         </w:tc>
@@ -1536,12 +1506,11 @@
             <w:pPr>
               <w:ind w:firstLine="0"/>
             </w:pPr>
-            <w:r>
-              <w:t>inbound_Order_Header</w:t>
-            </w:r>
-            <w:r>
-              <w:t>_Import</w:t>
-            </w:r>
+            <w:proofErr w:type="spellStart"/>
+            <w:r>
+              <w:t>Item_Import</w:t>
+            </w:r>
+            <w:proofErr w:type="spellEnd"/>
           </w:p>
         </w:tc>
         <w:tc>
@@ -1577,7 +1546,7 @@
               <w:jc w:val="center"/>
             </w:pPr>
             <w:r>
-              <w:t>M</w:t>
+              <w:t>J</w:t>
             </w:r>
           </w:p>
         </w:tc>
@@ -1590,10 +1559,7 @@
               <w:ind w:firstLine="0"/>
             </w:pPr>
             <w:r>
-              <w:t>inbound_Order_detail</w:t>
-            </w:r>
-            <w:r>
-              <w:t>_Import</w:t>
+              <w:t>item</w:t>
             </w:r>
           </w:p>
         </w:tc>
@@ -1630,7 +1596,7 @@
               <w:jc w:val="center"/>
             </w:pPr>
             <w:r>
-              <w:t>N</w:t>
+              <w:t>L</w:t>
             </w:r>
           </w:p>
         </w:tc>
@@ -1642,12 +1608,14 @@
             <w:pPr>
               <w:ind w:firstLine="0"/>
             </w:pPr>
-            <w:r>
-              <w:t>arrival_header</w:t>
+            <w:proofErr w:type="spellStart"/>
+            <w:r>
+              <w:t>inbound_Order_Header</w:t>
             </w:r>
             <w:r>
               <w:t>_Import</w:t>
             </w:r>
+            <w:proofErr w:type="spellEnd"/>
           </w:p>
         </w:tc>
         <w:tc>
@@ -1683,7 +1651,7 @@
               <w:jc w:val="center"/>
             </w:pPr>
             <w:r>
-              <w:t>O</w:t>
+              <w:t>M</w:t>
             </w:r>
           </w:p>
         </w:tc>
@@ -1695,12 +1663,14 @@
             <w:pPr>
               <w:ind w:firstLine="0"/>
             </w:pPr>
-            <w:r>
-              <w:t>Container_Inventory</w:t>
+            <w:proofErr w:type="spellStart"/>
+            <w:r>
+              <w:t>inbound_Order_detail</w:t>
             </w:r>
             <w:r>
               <w:t>_Import</w:t>
             </w:r>
+            <w:proofErr w:type="spellEnd"/>
           </w:p>
         </w:tc>
         <w:tc>
@@ -1736,6 +1706,116 @@
               <w:jc w:val="center"/>
             </w:pPr>
             <w:r>
+              <w:t>N</w:t>
+            </w:r>
+          </w:p>
+        </w:tc>
+        <w:tc>
+          <w:tcPr>
+            <w:tcW w:w="3408" w:type="dxa"/>
+          </w:tcPr>
+          <w:p>
+            <w:pPr>
+              <w:ind w:firstLine="0"/>
+            </w:pPr>
+            <w:proofErr w:type="spellStart"/>
+            <w:r>
+              <w:t>arrival_header</w:t>
+            </w:r>
+            <w:r>
+              <w:t>_Import</w:t>
+            </w:r>
+            <w:proofErr w:type="spellEnd"/>
+          </w:p>
+        </w:tc>
+        <w:tc>
+          <w:tcPr>
+            <w:tcW w:w="661" w:type="dxa"/>
+          </w:tcPr>
+          <w:p>
+            <w:pPr>
+              <w:ind w:firstLine="0"/>
+              <w:jc w:val="center"/>
+            </w:pPr>
+          </w:p>
+        </w:tc>
+        <w:tc>
+          <w:tcPr>
+            <w:tcW w:w="4456" w:type="dxa"/>
+          </w:tcPr>
+          <w:p>
+            <w:pPr>
+              <w:ind w:firstLine="0"/>
+            </w:pPr>
+          </w:p>
+        </w:tc>
+      </w:tr>
+      <w:tr>
+        <w:tc>
+          <w:tcPr>
+            <w:tcW w:w="604" w:type="dxa"/>
+          </w:tcPr>
+          <w:p>
+            <w:pPr>
+              <w:ind w:firstLine="0"/>
+              <w:jc w:val="center"/>
+            </w:pPr>
+            <w:r>
+              <w:t>O</w:t>
+            </w:r>
+          </w:p>
+        </w:tc>
+        <w:tc>
+          <w:tcPr>
+            <w:tcW w:w="3408" w:type="dxa"/>
+          </w:tcPr>
+          <w:p>
+            <w:pPr>
+              <w:ind w:firstLine="0"/>
+            </w:pPr>
+            <w:proofErr w:type="spellStart"/>
+            <w:r>
+              <w:t>Container_Inventory</w:t>
+            </w:r>
+            <w:r>
+              <w:t>_Import</w:t>
+            </w:r>
+            <w:proofErr w:type="spellEnd"/>
+          </w:p>
+        </w:tc>
+        <w:tc>
+          <w:tcPr>
+            <w:tcW w:w="661" w:type="dxa"/>
+          </w:tcPr>
+          <w:p>
+            <w:pPr>
+              <w:ind w:firstLine="0"/>
+              <w:jc w:val="center"/>
+            </w:pPr>
+          </w:p>
+        </w:tc>
+        <w:tc>
+          <w:tcPr>
+            <w:tcW w:w="4456" w:type="dxa"/>
+          </w:tcPr>
+          <w:p>
+            <w:pPr>
+              <w:ind w:firstLine="0"/>
+            </w:pPr>
+          </w:p>
+        </w:tc>
+      </w:tr>
+      <w:tr>
+        <w:tc>
+          <w:tcPr>
+            <w:tcW w:w="604" w:type="dxa"/>
+          </w:tcPr>
+          <w:p>
+            <w:pPr>
+              <w:ind w:firstLine="0"/>
+              <w:jc w:val="center"/>
+            </w:pPr>
+            <w:r>
               <w:t>P</w:t>
             </w:r>
           </w:p>
@@ -1748,12 +1828,14 @@
             <w:pPr>
               <w:ind w:firstLine="0"/>
             </w:pPr>
+            <w:proofErr w:type="spellStart"/>
             <w:r>
               <w:t>arrival_detail</w:t>
             </w:r>
             <w:r>
               <w:t>_Import</w:t>
             </w:r>
+            <w:proofErr w:type="spellEnd"/>
           </w:p>
         </w:tc>
         <w:tc>
@@ -1778,6 +1860,7 @@
           </w:p>
         </w:tc>
       </w:tr>
+      <w:bookmarkEnd w:id="0"/>
     </w:tbl>
     <w:p/>
     <w:sectPr>

</xml_diff>